<commit_message>
committed on 13th Feb
</commit_message>
<xml_diff>
--- a/PA1_template.docx
+++ b/PA1_template.docx
@@ -4021,7 +4021,7 @@
     </w:lvl>
   </w:abstractNum>
   <w:abstractNum w:abstractNumId="990">
-    <w:nsid w:val="52ec267a"/>
+    <w:nsid w:val="142cbfc4"/>
     <w:multiLevelType w:val="multilevel"/>
     <w:lvl w:ilvl="0">
       <w:numFmt w:val="bullet"/>
@@ -4102,7 +4102,7 @@
     </w:lvl>
   </w:abstractNum>
   <w:abstractNum w:abstractNumId="991">
-    <w:nsid w:val="65f0b59a"/>
+    <w:nsid w:val="ac7f43ce"/>
     <w:multiLevelType w:val="multilevel"/>
     <w:lvl w:ilvl="0">
       <w:numFmt w:val="bullet"/>

</xml_diff>